<commit_message>
lab2 done, lab1 fixed
</commit_message>
<xml_diff>
--- a/lab1/Отчет.docx
+++ b/lab1/Отчет.docx
@@ -453,9 +453,18 @@
       <w:pPr>
         <w:ind w:firstLine="0"/>
         <w:jc w:val="center"/>
+        <w:rPr>
+          <w:lang w:val="en-US"/>
+        </w:rPr>
       </w:pPr>
       <w:r>
         <w:t>Минск 202</w:t>
+      </w:r>
+      <w:r>
+        <w:rPr>
+          <w:lang w:val="en-US"/>
+        </w:rPr>
+        <w:t>4</w:t>
       </w:r>
     </w:p>
     <w:p>
@@ -487,235 +496,61 @@
     </w:p>
     <w:p>
       <w:pPr>
-        <w:ind w:firstLine="0"/>
-        <w:jc w:val="center"/>
-      </w:pPr>
-      <w:r>
-        <w:rPr>
-          <w:noProof/>
-        </w:rPr>
-        <w:drawing>
-          <wp:inline distT="0" distB="0" distL="0" distR="0" wp14:anchorId="4E222C92" wp14:editId="1014B2C3">
-            <wp:extent cx="5940425" cy="836295"/>
-            <wp:effectExtent l="0" t="0" r="3175" b="1905"/>
-            <wp:docPr id="1674643819" name="Рисунок 1"/>
-            <wp:cNvGraphicFramePr>
-              <a:graphicFrameLocks xmlns:a="http://schemas.openxmlformats.org/drawingml/2006/main" noChangeAspect="1"/>
-            </wp:cNvGraphicFramePr>
-            <a:graphic xmlns:a="http://schemas.openxmlformats.org/drawingml/2006/main">
-              <a:graphicData uri="http://schemas.openxmlformats.org/drawingml/2006/picture">
-                <pic:pic xmlns:pic="http://schemas.openxmlformats.org/drawingml/2006/picture">
-                  <pic:nvPicPr>
-                    <pic:cNvPr id="1674643819" name=""/>
-                    <pic:cNvPicPr/>
-                  </pic:nvPicPr>
-                  <pic:blipFill>
-                    <a:blip r:embed="rId8"/>
-                    <a:stretch>
-                      <a:fillRect/>
-                    </a:stretch>
-                  </pic:blipFill>
-                  <pic:spPr>
-                    <a:xfrm>
-                      <a:off x="0" y="0"/>
-                      <a:ext cx="5940425" cy="836295"/>
-                    </a:xfrm>
-                    <a:prstGeom prst="rect">
-                      <a:avLst/>
-                    </a:prstGeom>
-                  </pic:spPr>
-                </pic:pic>
-              </a:graphicData>
-            </a:graphic>
-          </wp:inline>
-        </w:drawing>
-      </w:r>
-    </w:p>
-    <w:p/>
-    <w:p>
-      <w:r>
-        <w:t>Каково максимально допустимое время запуска приложения, на каком оборудовании и при какой загруженности этого оборудования операционной системой и другими приложениями? На достижение каких целей влияет скорость запуска приложения? Допускается ли фоновая загрузка отдельных компонентов приложения?</w:t>
-      </w:r>
-    </w:p>
-    <w:p>
-      <w:pPr>
-        <w:pBdr>
-          <w:bottom w:val="single" w:sz="6" w:space="1" w:color="auto"/>
-        </w:pBdr>
-      </w:pPr>
-    </w:p>
-    <w:p/>
-    <w:p>
-      <w:pPr>
-        <w:ind w:firstLine="284"/>
-      </w:pPr>
-      <w:r>
-        <w:rPr>
-          <w:noProof/>
-        </w:rPr>
-        <w:drawing>
-          <wp:inline distT="0" distB="0" distL="0" distR="0" wp14:anchorId="4B47FEE3" wp14:editId="240A1818">
-            <wp:extent cx="5940425" cy="615950"/>
-            <wp:effectExtent l="0" t="0" r="3175" b="0"/>
-            <wp:docPr id="2062294969" name="Рисунок 1"/>
-            <wp:cNvGraphicFramePr>
-              <a:graphicFrameLocks xmlns:a="http://schemas.openxmlformats.org/drawingml/2006/main" noChangeAspect="1"/>
-            </wp:cNvGraphicFramePr>
-            <a:graphic xmlns:a="http://schemas.openxmlformats.org/drawingml/2006/main">
-              <a:graphicData uri="http://schemas.openxmlformats.org/drawingml/2006/picture">
-                <pic:pic xmlns:pic="http://schemas.openxmlformats.org/drawingml/2006/picture">
-                  <pic:nvPicPr>
-                    <pic:cNvPr id="2062294969" name=""/>
-                    <pic:cNvPicPr/>
-                  </pic:nvPicPr>
-                  <pic:blipFill>
-                    <a:blip r:embed="rId9"/>
-                    <a:stretch>
-                      <a:fillRect/>
-                    </a:stretch>
-                  </pic:blipFill>
-                  <pic:spPr>
-                    <a:xfrm>
-                      <a:off x="0" y="0"/>
-                      <a:ext cx="5940425" cy="615950"/>
-                    </a:xfrm>
-                    <a:prstGeom prst="rect">
-                      <a:avLst/>
-                    </a:prstGeom>
-                  </pic:spPr>
-                </pic:pic>
-              </a:graphicData>
-            </a:graphic>
-          </wp:inline>
-        </w:drawing>
-      </w:r>
-    </w:p>
-    <w:p>
-      <w:pPr>
-        <w:ind w:firstLine="284"/>
-      </w:pPr>
-    </w:p>
-    <w:p>
-      <w:r>
-        <w:t>Какой формат электронной таблицы? Какие данные будут внесены в таблицу?</w:t>
-      </w:r>
-    </w:p>
-    <w:p>
-      <w:pPr>
-        <w:pBdr>
-          <w:bottom w:val="single" w:sz="6" w:space="1" w:color="auto"/>
-        </w:pBdr>
-      </w:pPr>
-    </w:p>
-    <w:p/>
-    <w:p>
-      <w:r>
-        <w:rPr>
-          <w:noProof/>
-        </w:rPr>
-        <w:drawing>
-          <wp:inline distT="0" distB="0" distL="0" distR="0" wp14:anchorId="222767AB" wp14:editId="5CC0D274">
-            <wp:extent cx="5940425" cy="634365"/>
-            <wp:effectExtent l="0" t="0" r="3175" b="0"/>
-            <wp:docPr id="5467259" name="Рисунок 1"/>
-            <wp:cNvGraphicFramePr>
-              <a:graphicFrameLocks xmlns:a="http://schemas.openxmlformats.org/drawingml/2006/main" noChangeAspect="1"/>
-            </wp:cNvGraphicFramePr>
-            <a:graphic xmlns:a="http://schemas.openxmlformats.org/drawingml/2006/main">
-              <a:graphicData uri="http://schemas.openxmlformats.org/drawingml/2006/picture">
-                <pic:pic xmlns:pic="http://schemas.openxmlformats.org/drawingml/2006/picture">
-                  <pic:nvPicPr>
-                    <pic:cNvPr id="5467259" name=""/>
-                    <pic:cNvPicPr/>
-                  </pic:nvPicPr>
-                  <pic:blipFill>
-                    <a:blip r:embed="rId10"/>
-                    <a:stretch>
-                      <a:fillRect/>
-                    </a:stretch>
-                  </pic:blipFill>
-                  <pic:spPr>
-                    <a:xfrm>
-                      <a:off x="0" y="0"/>
-                      <a:ext cx="5940425" cy="634365"/>
-                    </a:xfrm>
-                    <a:prstGeom prst="rect">
-                      <a:avLst/>
-                    </a:prstGeom>
-                  </pic:spPr>
-                </pic:pic>
-              </a:graphicData>
-            </a:graphic>
-          </wp:inline>
-        </w:drawing>
-      </w:r>
-    </w:p>
-    <w:p/>
-    <w:p>
-      <w:r>
-        <w:t>Какие критерии оценки эффективности работы алгоритмов? Какую производительность считать хорошей?</w:t>
-      </w:r>
-    </w:p>
-    <w:p>
-      <w:pPr>
-        <w:pBdr>
-          <w:bottom w:val="single" w:sz="6" w:space="1" w:color="auto"/>
-        </w:pBdr>
-      </w:pPr>
-    </w:p>
-    <w:p/>
-    <w:p>
-      <w:pPr>
-        <w:ind w:firstLine="426"/>
-      </w:pPr>
-      <w:r>
-        <w:rPr>
-          <w:noProof/>
-        </w:rPr>
-        <w:drawing>
-          <wp:inline distT="0" distB="0" distL="0" distR="0" wp14:anchorId="4155F8E6" wp14:editId="1A3A54A4">
-            <wp:extent cx="5940425" cy="940435"/>
-            <wp:effectExtent l="0" t="0" r="3175" b="0"/>
-            <wp:docPr id="1861507144" name="Рисунок 1"/>
-            <wp:cNvGraphicFramePr>
-              <a:graphicFrameLocks xmlns:a="http://schemas.openxmlformats.org/drawingml/2006/main" noChangeAspect="1"/>
-            </wp:cNvGraphicFramePr>
-            <a:graphic xmlns:a="http://schemas.openxmlformats.org/drawingml/2006/main">
-              <a:graphicData uri="http://schemas.openxmlformats.org/drawingml/2006/picture">
-                <pic:pic xmlns:pic="http://schemas.openxmlformats.org/drawingml/2006/picture">
-                  <pic:nvPicPr>
-                    <pic:cNvPr id="1861507144" name=""/>
-                    <pic:cNvPicPr/>
-                  </pic:nvPicPr>
-                  <pic:blipFill>
-                    <a:blip r:embed="rId11"/>
-                    <a:stretch>
-                      <a:fillRect/>
-                    </a:stretch>
-                  </pic:blipFill>
-                  <pic:spPr>
-                    <a:xfrm>
-                      <a:off x="0" y="0"/>
-                      <a:ext cx="5940425" cy="940435"/>
-                    </a:xfrm>
-                    <a:prstGeom prst="rect">
-                      <a:avLst/>
-                    </a:prstGeom>
-                  </pic:spPr>
-                </pic:pic>
-              </a:graphicData>
-            </a:graphic>
-          </wp:inline>
-        </w:drawing>
-      </w:r>
-      <w:r>
-        <w:br/>
-      </w:r>
-      <w:r>
-        <w:br/>
-      </w:r>
-      <w:r>
-        <w:tab/>
+        <w:pStyle w:val="a0"/>
+        <w:ind w:left="567" w:hanging="284"/>
+      </w:pPr>
+      <w:r>
+        <w:t>Каково максимально допустимое время запуска приложения, на каком оборудовании и при какой загруженности этого оборудования операционной системой и другими приложениями?</w:t>
+      </w:r>
+    </w:p>
+    <w:p>
+      <w:pPr>
+        <w:pStyle w:val="a0"/>
+        <w:ind w:left="567" w:hanging="284"/>
+      </w:pPr>
+      <w:r>
+        <w:t xml:space="preserve">Какой формат электронной таблицы? </w:t>
+      </w:r>
+    </w:p>
+    <w:p>
+      <w:pPr>
+        <w:pStyle w:val="a0"/>
+        <w:ind w:left="567" w:hanging="284"/>
+      </w:pPr>
+      <w:r>
+        <w:t>Какие данные будут внесены в таблицу?</w:t>
+      </w:r>
+    </w:p>
+    <w:p>
+      <w:pPr>
+        <w:pStyle w:val="a0"/>
+        <w:ind w:left="567" w:hanging="284"/>
+      </w:pPr>
+      <w:r>
+        <w:t>Какие критерии оценки эффективности работы алгоритмов</w:t>
+      </w:r>
+      <w:r>
+        <w:t xml:space="preserve"> сравнения</w:t>
+      </w:r>
+      <w:r>
+        <w:t xml:space="preserve">? </w:t>
+      </w:r>
+    </w:p>
+    <w:p>
+      <w:pPr>
+        <w:pStyle w:val="a0"/>
+        <w:ind w:left="567" w:hanging="284"/>
+      </w:pPr>
+      <w:r>
+        <w:t>Какую производительность считать хорошей?</w:t>
+      </w:r>
+    </w:p>
+    <w:p>
+      <w:pPr>
+        <w:pStyle w:val="a0"/>
+        <w:ind w:left="567" w:hanging="284"/>
+      </w:pPr>
+      <w:r>
         <w:t xml:space="preserve">Какие именно заглушки будут выведены в случае возникновения </w:t>
       </w:r>
       <w:proofErr w:type="spellStart"/>
@@ -729,62 +564,9 @@
     </w:p>
     <w:p>
       <w:pPr>
-        <w:pBdr>
-          <w:bottom w:val="single" w:sz="6" w:space="1" w:color="auto"/>
-        </w:pBdr>
-        <w:ind w:firstLine="426"/>
-      </w:pPr>
-    </w:p>
-    <w:p>
-      <w:pPr>
-        <w:ind w:firstLine="426"/>
-      </w:pPr>
-    </w:p>
-    <w:p>
-      <w:r>
-        <w:rPr>
-          <w:noProof/>
-        </w:rPr>
-        <w:lastRenderedPageBreak/>
-        <w:drawing>
-          <wp:inline distT="0" distB="0" distL="0" distR="0" wp14:anchorId="7E24D361" wp14:editId="65CE3083">
-            <wp:extent cx="5940425" cy="945515"/>
-            <wp:effectExtent l="0" t="0" r="3175" b="6985"/>
-            <wp:docPr id="370572492" name="Рисунок 1"/>
-            <wp:cNvGraphicFramePr>
-              <a:graphicFrameLocks xmlns:a="http://schemas.openxmlformats.org/drawingml/2006/main" noChangeAspect="1"/>
-            </wp:cNvGraphicFramePr>
-            <a:graphic xmlns:a="http://schemas.openxmlformats.org/drawingml/2006/main">
-              <a:graphicData uri="http://schemas.openxmlformats.org/drawingml/2006/picture">
-                <pic:pic xmlns:pic="http://schemas.openxmlformats.org/drawingml/2006/picture">
-                  <pic:nvPicPr>
-                    <pic:cNvPr id="370572492" name=""/>
-                    <pic:cNvPicPr/>
-                  </pic:nvPicPr>
-                  <pic:blipFill>
-                    <a:blip r:embed="rId12"/>
-                    <a:stretch>
-                      <a:fillRect/>
-                    </a:stretch>
-                  </pic:blipFill>
-                  <pic:spPr>
-                    <a:xfrm>
-                      <a:off x="0" y="0"/>
-                      <a:ext cx="5940425" cy="945515"/>
-                    </a:xfrm>
-                    <a:prstGeom prst="rect">
-                      <a:avLst/>
-                    </a:prstGeom>
-                  </pic:spPr>
-                </pic:pic>
-              </a:graphicData>
-            </a:graphic>
-          </wp:inline>
-        </w:drawing>
-      </w:r>
-    </w:p>
-    <w:p/>
-    <w:p>
+        <w:pStyle w:val="a0"/>
+        <w:ind w:left="567" w:hanging="284"/>
+      </w:pPr>
       <w:r>
         <w:t xml:space="preserve">Какова причина отсутствия разделения </w:t>
       </w:r>
@@ -816,18 +598,9 @@
     </w:p>
     <w:p>
       <w:pPr>
-        <w:pBdr>
-          <w:bottom w:val="single" w:sz="6" w:space="1" w:color="auto"/>
-        </w:pBdr>
-        <w:ind w:firstLine="426"/>
-      </w:pPr>
-    </w:p>
-    <w:p>
-      <w:pPr>
-        <w:ind w:firstLine="426"/>
-      </w:pPr>
-    </w:p>
-    <w:p>
+        <w:pStyle w:val="a0"/>
+        <w:ind w:left="567" w:hanging="284"/>
+      </w:pPr>
       <w:r>
         <w:t>Существует ли ограничение на размер и</w:t>
       </w:r>
@@ -837,293 +610,55 @@
     </w:p>
     <w:p>
       <w:pPr>
-        <w:pBdr>
-          <w:bottom w:val="single" w:sz="6" w:space="1" w:color="auto"/>
-        </w:pBdr>
-        <w:ind w:firstLine="426"/>
-      </w:pPr>
-    </w:p>
-    <w:p>
-      <w:pPr>
-        <w:ind w:firstLine="426"/>
-      </w:pPr>
-    </w:p>
-    <w:p>
-      <w:r>
-        <w:rPr>
-          <w:noProof/>
-        </w:rPr>
-        <w:drawing>
-          <wp:inline distT="0" distB="0" distL="0" distR="0" wp14:anchorId="711E92E0" wp14:editId="3CF595E2">
-            <wp:extent cx="5940425" cy="400050"/>
-            <wp:effectExtent l="0" t="0" r="3175" b="0"/>
-            <wp:docPr id="355830392" name="Рисунок 1"/>
-            <wp:cNvGraphicFramePr>
-              <a:graphicFrameLocks xmlns:a="http://schemas.openxmlformats.org/drawingml/2006/main" noChangeAspect="1"/>
-            </wp:cNvGraphicFramePr>
-            <a:graphic xmlns:a="http://schemas.openxmlformats.org/drawingml/2006/main">
-              <a:graphicData uri="http://schemas.openxmlformats.org/drawingml/2006/picture">
-                <pic:pic xmlns:pic="http://schemas.openxmlformats.org/drawingml/2006/picture">
-                  <pic:nvPicPr>
-                    <pic:cNvPr id="355830392" name=""/>
-                    <pic:cNvPicPr/>
-                  </pic:nvPicPr>
-                  <pic:blipFill>
-                    <a:blip r:embed="rId13"/>
-                    <a:stretch>
-                      <a:fillRect/>
-                    </a:stretch>
-                  </pic:blipFill>
-                  <pic:spPr>
-                    <a:xfrm>
-                      <a:off x="0" y="0"/>
-                      <a:ext cx="5940425" cy="400050"/>
-                    </a:xfrm>
-                    <a:prstGeom prst="rect">
-                      <a:avLst/>
-                    </a:prstGeom>
-                  </pic:spPr>
-                </pic:pic>
-              </a:graphicData>
-            </a:graphic>
-          </wp:inline>
-        </w:drawing>
-      </w:r>
-    </w:p>
-    <w:p/>
-    <w:p>
+        <w:pStyle w:val="a0"/>
+        <w:ind w:left="567" w:hanging="284"/>
+      </w:pPr>
       <w:r>
         <w:t>Какова причина отказа от лог-файлов?</w:t>
       </w:r>
     </w:p>
     <w:p>
       <w:pPr>
-        <w:pBdr>
-          <w:bottom w:val="single" w:sz="6" w:space="1" w:color="auto"/>
-        </w:pBdr>
-        <w:ind w:firstLine="0"/>
-      </w:pPr>
-    </w:p>
-    <w:p>
-      <w:pPr>
-        <w:ind w:firstLine="426"/>
-      </w:pPr>
-    </w:p>
-    <w:p>
-      <w:r>
-        <w:rPr>
-          <w:noProof/>
-        </w:rPr>
-        <w:drawing>
-          <wp:inline distT="0" distB="0" distL="0" distR="0" wp14:anchorId="4B3155F2" wp14:editId="3EBB0499">
-            <wp:extent cx="5940425" cy="612140"/>
-            <wp:effectExtent l="0" t="0" r="3175" b="0"/>
-            <wp:docPr id="994899626" name="Рисунок 1"/>
-            <wp:cNvGraphicFramePr>
-              <a:graphicFrameLocks xmlns:a="http://schemas.openxmlformats.org/drawingml/2006/main" noChangeAspect="1"/>
-            </wp:cNvGraphicFramePr>
-            <a:graphic xmlns:a="http://schemas.openxmlformats.org/drawingml/2006/main">
-              <a:graphicData uri="http://schemas.openxmlformats.org/drawingml/2006/picture">
-                <pic:pic xmlns:pic="http://schemas.openxmlformats.org/drawingml/2006/picture">
-                  <pic:nvPicPr>
-                    <pic:cNvPr id="994899626" name=""/>
-                    <pic:cNvPicPr/>
-                  </pic:nvPicPr>
-                  <pic:blipFill>
-                    <a:blip r:embed="rId14"/>
-                    <a:stretch>
-                      <a:fillRect/>
-                    </a:stretch>
-                  </pic:blipFill>
-                  <pic:spPr>
-                    <a:xfrm>
-                      <a:off x="0" y="0"/>
-                      <a:ext cx="5940425" cy="612140"/>
-                    </a:xfrm>
-                    <a:prstGeom prst="rect">
-                      <a:avLst/>
-                    </a:prstGeom>
-                  </pic:spPr>
-                </pic:pic>
-              </a:graphicData>
-            </a:graphic>
-          </wp:inline>
-        </w:drawing>
-      </w:r>
-    </w:p>
-    <w:p/>
-    <w:p>
-      <w:pPr>
-        <w:pBdr>
-          <w:bottom w:val="single" w:sz="6" w:space="1" w:color="auto"/>
-        </w:pBdr>
-      </w:pPr>
-      <w:r>
-        <w:t>С какими инструментами проводится сравнение?</w:t>
-      </w:r>
-    </w:p>
-    <w:p>
-      <w:pPr>
-        <w:pBdr>
-          <w:bottom w:val="single" w:sz="6" w:space="1" w:color="auto"/>
-        </w:pBdr>
-      </w:pPr>
-    </w:p>
-    <w:p>
-      <w:pPr>
-        <w:ind w:firstLine="426"/>
-      </w:pPr>
-    </w:p>
-    <w:p>
-      <w:r>
-        <w:rPr>
-          <w:noProof/>
-        </w:rPr>
-        <w:drawing>
-          <wp:inline distT="0" distB="0" distL="0" distR="0" wp14:anchorId="3BC0DA78" wp14:editId="7089EE7B">
-            <wp:extent cx="5940425" cy="388620"/>
-            <wp:effectExtent l="0" t="0" r="3175" b="0"/>
-            <wp:docPr id="935317696" name="Рисунок 1"/>
-            <wp:cNvGraphicFramePr>
-              <a:graphicFrameLocks xmlns:a="http://schemas.openxmlformats.org/drawingml/2006/main" noChangeAspect="1"/>
-            </wp:cNvGraphicFramePr>
-            <a:graphic xmlns:a="http://schemas.openxmlformats.org/drawingml/2006/main">
-              <a:graphicData uri="http://schemas.openxmlformats.org/drawingml/2006/picture">
-                <pic:pic xmlns:pic="http://schemas.openxmlformats.org/drawingml/2006/picture">
-                  <pic:nvPicPr>
-                    <pic:cNvPr id="935317696" name=""/>
-                    <pic:cNvPicPr/>
-                  </pic:nvPicPr>
-                  <pic:blipFill>
-                    <a:blip r:embed="rId15"/>
-                    <a:stretch>
-                      <a:fillRect/>
-                    </a:stretch>
-                  </pic:blipFill>
-                  <pic:spPr>
-                    <a:xfrm>
-                      <a:off x="0" y="0"/>
-                      <a:ext cx="5940425" cy="388620"/>
-                    </a:xfrm>
-                    <a:prstGeom prst="rect">
-                      <a:avLst/>
-                    </a:prstGeom>
-                  </pic:spPr>
-                </pic:pic>
-              </a:graphicData>
-            </a:graphic>
-          </wp:inline>
-        </w:drawing>
-      </w:r>
-    </w:p>
-    <w:p/>
-    <w:p>
-      <w:r>
-        <w:t>Использование каких редакторов подразумевается?</w:t>
-      </w:r>
-    </w:p>
-    <w:p>
-      <w:pPr>
-        <w:pBdr>
-          <w:bottom w:val="single" w:sz="6" w:space="1" w:color="auto"/>
-        </w:pBdr>
-        <w:ind w:firstLine="426"/>
-      </w:pPr>
-    </w:p>
-    <w:p>
-      <w:pPr>
-        <w:ind w:firstLine="426"/>
-        <w:rPr>
-          <w:lang w:val="en-US"/>
-        </w:rPr>
-      </w:pPr>
-    </w:p>
-    <w:p>
-      <w:pPr>
-        <w:ind w:firstLine="426"/>
-      </w:pPr>
-      <w:r>
-        <w:t xml:space="preserve">ДС-2.2 и ДС-2.4 </w:t>
-      </w:r>
-    </w:p>
-    <w:p>
-      <w:pPr>
-        <w:ind w:firstLine="426"/>
-      </w:pPr>
-      <w:r>
-        <w:t xml:space="preserve">Что означает закрыть </w:t>
-      </w:r>
-      <w:proofErr w:type="gramStart"/>
-      <w:r>
-        <w:t>отображение?(</w:t>
-      </w:r>
-      <w:proofErr w:type="gramEnd"/>
-      <w:r>
-        <w:rPr>
-          <w:rFonts w:ascii="Arial" w:hAnsi="Arial" w:cs="Arial"/>
-          <w:sz w:val="24"/>
-          <w:szCs w:val="24"/>
-        </w:rPr>
-        <w:t xml:space="preserve"> </w:t>
-      </w:r>
-      <w:r>
-        <w:rPr>
-          <w:rFonts w:ascii="Arial" w:hAnsi="Arial" w:cs="Arial"/>
-          <w:sz w:val="24"/>
-          <w:szCs w:val="24"/>
-        </w:rPr>
-        <w:t>приложение должно закрыть отобра</w:t>
-      </w:r>
-      <w:r>
-        <w:rPr>
-          <w:rFonts w:ascii="Arial" w:hAnsi="Arial" w:cs="Arial"/>
-          <w:sz w:val="24"/>
-          <w:szCs w:val="24"/>
-        </w:rPr>
-        <w:t>же</w:t>
-      </w:r>
-      <w:r>
-        <w:rPr>
-          <w:rFonts w:ascii="Arial" w:hAnsi="Arial" w:cs="Arial"/>
-          <w:sz w:val="24"/>
-          <w:szCs w:val="24"/>
-        </w:rPr>
-        <w:t>ние стандартного сообщения об использовании</w:t>
-      </w:r>
-      <w:r>
-        <w:rPr>
-          <w:rFonts w:ascii="Arial" w:hAnsi="Arial" w:cs="Arial"/>
-          <w:sz w:val="24"/>
-          <w:szCs w:val="24"/>
-        </w:rPr>
-        <w:t xml:space="preserve"> </w:t>
-      </w:r>
-      <w:r>
-        <w:rPr>
-          <w:rFonts w:ascii="Arial" w:hAnsi="Arial" w:cs="Arial"/>
-          <w:sz w:val="24"/>
-          <w:szCs w:val="24"/>
-        </w:rPr>
-        <w:t>и неправильного имени пар</w:t>
-      </w:r>
-      <w:r>
-        <w:rPr>
-          <w:rFonts w:ascii="Arial" w:hAnsi="Arial" w:cs="Arial"/>
-          <w:sz w:val="24"/>
-          <w:szCs w:val="24"/>
-        </w:rPr>
-        <w:t>а</w:t>
-      </w:r>
-      <w:r>
-        <w:rPr>
-          <w:rFonts w:ascii="Arial" w:hAnsi="Arial" w:cs="Arial"/>
-          <w:sz w:val="24"/>
-          <w:szCs w:val="24"/>
-        </w:rPr>
-        <w:t>метра, значения и правильного сообщения об ошибке</w:t>
-      </w:r>
-      <w:r>
-        <w:t>)</w:t>
+        <w:pStyle w:val="a0"/>
+        <w:ind w:left="567" w:hanging="284"/>
+      </w:pPr>
+      <w:r>
+        <w:t xml:space="preserve">С какими инструментами производится сравнение в контексте </w:t>
+      </w:r>
+      <w:proofErr w:type="spellStart"/>
+      <w:r>
+        <w:t>отказоусточивости</w:t>
+      </w:r>
+      <w:proofErr w:type="spellEnd"/>
+      <w:r>
+        <w:t>?</w:t>
+      </w:r>
+    </w:p>
+    <w:p>
+      <w:pPr>
+        <w:pStyle w:val="a0"/>
+        <w:ind w:left="567" w:hanging="284"/>
+      </w:pPr>
+      <w:r>
+        <w:t>Что означает закрыть отображение?</w:t>
+      </w:r>
+      <w:r>
+        <w:t xml:space="preserve"> Формулировка: </w:t>
+      </w:r>
+      <w:r>
+        <w:t>приложение должно закрыть отображение стандартного сообщения об использовании и неправильного имени параметра, значения и правильного сообщения об ошибке</w:t>
+      </w:r>
+      <w:r>
+        <w:t>.</w:t>
+      </w:r>
+    </w:p>
+    <w:p>
+      <w:pPr>
+        <w:pStyle w:val="a0"/>
+        <w:ind w:left="567" w:hanging="284"/>
+      </w:pPr>
+      <w:r>
+        <w:t>Почему был выбран белый цвет фона для дубликатов?</w:t>
       </w:r>
     </w:p>
     <w:p/>
@@ -1191,6 +726,10 @@
     <w:p>
       <w:pPr>
         <w:pStyle w:val="a0"/>
+        <w:numPr>
+          <w:ilvl w:val="0"/>
+          <w:numId w:val="35"/>
+        </w:numPr>
       </w:pPr>
       <w:r>
         <w:t>О-4</w:t>
@@ -1452,7 +991,13 @@
         <w:t xml:space="preserve">, </w:t>
       </w:r>
       <w:r>
-        <w:t xml:space="preserve">так и на близкой к указанной в требования версии, а также протестирована </w:t>
+        <w:t>так и на близкой к указанной в требования</w:t>
+      </w:r>
+      <w:r>
+        <w:t>х</w:t>
+      </w:r>
+      <w:r>
+        <w:t xml:space="preserve"> версии, а также протестирована </w:t>
       </w:r>
       <w:proofErr w:type="spellStart"/>
       <w:r>
@@ -1679,7 +1224,16 @@
         <w:ind w:hanging="786"/>
       </w:pPr>
       <w:r>
-        <w:t>20 февраля - планирование тестовых испытаний</w:t>
+        <w:t xml:space="preserve">20 февраля </w:t>
+      </w:r>
+      <w:r>
+        <w:rPr>
+          <w:lang w:val="en-US"/>
+        </w:rPr>
+        <w:t>–</w:t>
+      </w:r>
+      <w:r>
+        <w:t xml:space="preserve"> планирование тестовых испытаний</w:t>
       </w:r>
     </w:p>
     <w:p>
@@ -1692,7 +1246,16 @@
         <w:ind w:hanging="786"/>
       </w:pPr>
       <w:r>
-        <w:t>27 февраля - анализ требований</w:t>
+        <w:t xml:space="preserve">27 февраля </w:t>
+      </w:r>
+      <w:r>
+        <w:rPr>
+          <w:lang w:val="en-US"/>
+        </w:rPr>
+        <w:t>–</w:t>
+      </w:r>
+      <w:r>
+        <w:t xml:space="preserve"> анализ требований</w:t>
       </w:r>
     </w:p>
     <w:p>
@@ -1705,7 +1268,16 @@
         <w:ind w:hanging="786"/>
       </w:pPr>
       <w:r>
-        <w:t>9 марта - доработка требований</w:t>
+        <w:t xml:space="preserve">9 марта </w:t>
+      </w:r>
+      <w:r>
+        <w:rPr>
+          <w:lang w:val="en-US"/>
+        </w:rPr>
+        <w:t>–</w:t>
+      </w:r>
+      <w:r>
+        <w:t xml:space="preserve"> доработка требований</w:t>
       </w:r>
     </w:p>
     <w:p>
@@ -1718,7 +1290,16 @@
         <w:ind w:hanging="786"/>
       </w:pPr>
       <w:r>
-        <w:t>20 марта - формирование чек-листов</w:t>
+        <w:t xml:space="preserve">20 марта </w:t>
+      </w:r>
+      <w:r>
+        <w:rPr>
+          <w:lang w:val="en-US"/>
+        </w:rPr>
+        <w:t>–</w:t>
+      </w:r>
+      <w:r>
+        <w:t xml:space="preserve"> формирование чек-листов</w:t>
       </w:r>
     </w:p>
     <w:p>
@@ -1731,7 +1312,16 @@
         <w:ind w:hanging="786"/>
       </w:pPr>
       <w:r>
-        <w:t>3 апреля - создание тест-кейсов</w:t>
+        <w:t xml:space="preserve">3 апреля </w:t>
+      </w:r>
+      <w:r>
+        <w:rPr>
+          <w:lang w:val="en-US"/>
+        </w:rPr>
+        <w:t>–</w:t>
+      </w:r>
+      <w:r>
+        <w:t xml:space="preserve"> создание тест-кейсов</w:t>
       </w:r>
     </w:p>
     <w:p>
@@ -1744,7 +1334,13 @@
         <w:ind w:hanging="786"/>
       </w:pPr>
       <w:r>
-        <w:t>17 апреля - поиск и документирование дефектов</w:t>
+        <w:t xml:space="preserve">17 апреля </w:t>
+      </w:r>
+      <w:r>
+        <w:t>–</w:t>
+      </w:r>
+      <w:r>
+        <w:t xml:space="preserve"> поиск и документирование дефектов</w:t>
       </w:r>
     </w:p>
     <w:p>
@@ -1757,7 +1353,13 @@
         <w:ind w:hanging="786"/>
       </w:pPr>
       <w:r>
-        <w:t>30 апреля - отчётность о результатах тестирования</w:t>
+        <w:t xml:space="preserve">30 апреля </w:t>
+      </w:r>
+      <w:r>
+        <w:t>–</w:t>
+      </w:r>
+      <w:r>
+        <w:t xml:space="preserve"> отчётность о результатах тестирования</w:t>
       </w:r>
     </w:p>
     <w:p>
@@ -1770,7 +1372,16 @@
         <w:ind w:hanging="786"/>
       </w:pPr>
       <w:r>
-        <w:t>7 мая - автоматизация тестирования</w:t>
+        <w:t xml:space="preserve">7 мая </w:t>
+      </w:r>
+      <w:r>
+        <w:rPr>
+          <w:lang w:val="en-US"/>
+        </w:rPr>
+        <w:t>–</w:t>
+      </w:r>
+      <w:r>
+        <w:t xml:space="preserve"> автоматизация тестирования</w:t>
       </w:r>
     </w:p>
     <w:p/>
@@ -1835,7 +1446,13 @@
         <w:ind w:left="993" w:hanging="284"/>
       </w:pPr>
       <w:r>
-        <w:t xml:space="preserve">Время (средняя вероятность): имеются конкретные сроки выполнения </w:t>
+        <w:t xml:space="preserve">Время (средняя вероятность): </w:t>
+      </w:r>
+      <w:r>
+        <w:t>заданы</w:t>
+      </w:r>
+      <w:r>
+        <w:t xml:space="preserve"> конкретные сроки выполнения </w:t>
       </w:r>
       <w:r>
         <w:t>задания.</w:t>
@@ -1880,22 +1497,26 @@
         <w:t xml:space="preserve">Другие риски: </w:t>
       </w:r>
       <w:r>
-        <w:t xml:space="preserve">при </w:t>
+        <w:t>при вы</w:t>
+      </w:r>
+      <w:r>
+        <w:t>х</w:t>
+      </w:r>
+      <w:r>
+        <w:t>оде из стро</w:t>
+      </w:r>
+      <w:r>
+        <w:t>я</w:t>
+      </w:r>
+      <w:r>
+        <w:t xml:space="preserve"> рабочей станции тестировщика работа будет продолжена его коллегами до </w:t>
       </w:r>
       <w:proofErr w:type="spellStart"/>
       <w:r>
-        <w:t>вызоде</w:t>
+        <w:t>окочания</w:t>
       </w:r>
       <w:proofErr w:type="spellEnd"/>
       <w:r>
-        <w:t xml:space="preserve"> из строке рабочей станции тестировщика работа будет продолжена его коллегами до </w:t>
-      </w:r>
-      <w:proofErr w:type="spellStart"/>
-      <w:r>
-        <w:t>окочания</w:t>
-      </w:r>
-      <w:proofErr w:type="spellEnd"/>
-      <w:r>
         <w:t xml:space="preserve"> ремонта или замены устройства</w:t>
       </w:r>
     </w:p>
@@ -1918,7 +1539,6 @@
         <w:t>Документация</w:t>
       </w:r>
     </w:p>
-    <w:p/>
     <w:p>
       <w:pPr>
         <w:pStyle w:val="a0"/>
@@ -2120,7 +1740,7 @@
       </w:r>
     </w:p>
     <w:sectPr>
-      <w:footerReference w:type="default" r:id="rId16"/>
+      <w:footerReference w:type="default" r:id="rId8"/>
       <w:pgSz w:w="11906" w:h="16838"/>
       <w:pgMar w:top="1134" w:right="851" w:bottom="1134" w:left="1701" w:header="709" w:footer="709" w:gutter="0"/>
       <w:pgNumType w:start="1"/>
@@ -4713,6 +4333,12 @@
     </w:lvlOverride>
   </w:num>
   <w:num w:numId="34" w16cid:durableId="374931746">
+    <w:abstractNumId w:val="9"/>
+    <w:lvlOverride w:ilvl="0">
+      <w:startOverride w:val="1"/>
+    </w:lvlOverride>
+  </w:num>
+  <w:num w:numId="35" w16cid:durableId="1244026584">
     <w:abstractNumId w:val="9"/>
     <w:lvlOverride w:ilvl="0">
       <w:startOverride w:val="1"/>

</xml_diff>